<commit_message>
Dodane upute za Vjezbu2 - uvodni dio s detaljnim opisom
</commit_message>
<xml_diff>
--- a/doc/Vjezba1_Programsko_i_sklopovsko_razvojno_okruzenje.docx
+++ b/doc/Vjezba1_Programsko_i_sklopovsko_razvojno_okruzenje.docx
@@ -24,10 +24,7 @@
       </w:r>
       <w:proofErr w:type="spellEnd"/>
       <w:r>
-        <w:t xml:space="preserve"> 1:</w:t>
-      </w:r>
-      <w:r>
-        <w:t xml:space="preserve"> </w:t>
+        <w:t xml:space="preserve"> 1: </w:t>
       </w:r>
     </w:p>
     <w:p>
@@ -179,6 +176,7 @@
         </w:rPr>
         <w:t xml:space="preserve"> </w:t>
       </w:r>
+      <w:bookmarkStart w:id="0" w:name="_GoBack"/>
       <w:proofErr w:type="spellStart"/>
       <w:r>
         <w:rPr>
@@ -187,6 +185,7 @@
         </w:rPr>
         <w:t>TrueSTUDIO</w:t>
       </w:r>
+      <w:bookmarkEnd w:id="0"/>
       <w:proofErr w:type="spellEnd"/>
       <w:r>
         <w:t xml:space="preserve"> za STM32 </w:t>
@@ -495,10 +494,7 @@
       </w:r>
       <w:proofErr w:type="spellStart"/>
       <w:r>
-        <w:t>pr</w:t>
-      </w:r>
-      <w:r>
-        <w:t>eko</w:t>
+        <w:t>preko</w:t>
       </w:r>
       <w:proofErr w:type="spellEnd"/>
       <w:r>
@@ -682,10 +678,7 @@
       </w:r>
       <w:proofErr w:type="spellStart"/>
       <w:r>
-        <w:t>bibl</w:t>
-      </w:r>
-      <w:r>
-        <w:t>ioteka</w:t>
+        <w:t>biblioteka</w:t>
       </w:r>
       <w:proofErr w:type="spellEnd"/>
       <w:r>
@@ -785,7 +778,16 @@
       </w:r>
       <w:proofErr w:type="spellStart"/>
       <w:r>
-        <w:t>TRUEStudio</w:t>
+        <w:t>T</w:t>
+      </w:r>
+      <w:r>
+        <w:t>rue</w:t>
+      </w:r>
+      <w:r>
+        <w:t>S</w:t>
+      </w:r>
+      <w:r>
+        <w:t>TUDIO</w:t>
       </w:r>
       <w:proofErr w:type="spellEnd"/>
       <w:r>
@@ -929,10 +931,7 @@
       </w:r>
       <w:proofErr w:type="spellStart"/>
       <w:r>
-        <w:t>naknad</w:t>
-      </w:r>
-      <w:r>
-        <w:t>e</w:t>
+        <w:t>naknade</w:t>
       </w:r>
       <w:proofErr w:type="spellEnd"/>
       <w:r>
@@ -1050,7 +1049,10 @@
       </w:r>
       <w:proofErr w:type="spellStart"/>
       <w:r>
-        <w:t>TRUEStudio</w:t>
+        <w:t>T</w:t>
+      </w:r>
+      <w:r>
+        <w:t>rueSTUDIO</w:t>
       </w:r>
       <w:proofErr w:type="spellEnd"/>
       <w:r>
@@ -1193,10 +1195,7 @@
       </w:r>
       <w:proofErr w:type="spellStart"/>
       <w:r>
-        <w:t>razv</w:t>
-      </w:r>
-      <w:r>
-        <w:t>ojna</w:t>
+        <w:t>razvojna</w:t>
       </w:r>
       <w:proofErr w:type="spellEnd"/>
       <w:r>
@@ -1697,10 +1696,7 @@
       </w:r>
       <w:proofErr w:type="spellStart"/>
       <w:r>
-        <w:t>eći</w:t>
-      </w:r>
-      <w:r>
-        <w:t>na</w:t>
+        <w:t>ećina</w:t>
       </w:r>
       <w:proofErr w:type="spellEnd"/>
       <w:r>
@@ -2002,10 +1998,7 @@
       </w:r>
       <w:proofErr w:type="spellStart"/>
       <w:r>
-        <w:t>programsko</w:t>
-      </w:r>
-      <w:r>
-        <w:t>g</w:t>
+        <w:t>programskog</w:t>
       </w:r>
       <w:proofErr w:type="spellEnd"/>
       <w:r>
@@ -2053,7 +2046,16 @@
       </w:r>
       <w:proofErr w:type="spellStart"/>
       <w:r>
-        <w:t>TRUEStudio</w:t>
+        <w:t>T</w:t>
+      </w:r>
+      <w:r>
+        <w:t>rue</w:t>
+      </w:r>
+      <w:r>
+        <w:t>S</w:t>
+      </w:r>
+      <w:r>
+        <w:t>TUDIO</w:t>
       </w:r>
       <w:proofErr w:type="spellEnd"/>
       <w:r>
@@ -2397,10 +2399,7 @@
       </w:r>
       <w:proofErr w:type="spellEnd"/>
       <w:r>
-        <w:t xml:space="preserve"> SWD. SWD (Serial Wire De</w:t>
-      </w:r>
-      <w:r>
-        <w:t xml:space="preserve">bug) je </w:t>
+        <w:t xml:space="preserve"> SWD. SWD (Serial Wire Debug) je </w:t>
       </w:r>
       <w:proofErr w:type="spellStart"/>
       <w:r>
@@ -2682,10 +2681,7 @@
       </w:r>
       <w:proofErr w:type="spellStart"/>
       <w:r>
-        <w:t>e</w:t>
-      </w:r>
-      <w:r>
-        <w:t>ngl.</w:t>
+        <w:t>engl.</w:t>
       </w:r>
       <w:proofErr w:type="spellEnd"/>
       <w:r>
@@ -3125,10 +3121,7 @@
       </w:r>
       <w:proofErr w:type="spellStart"/>
       <w:r>
-        <w:t>drukč</w:t>
-      </w:r>
-      <w:r>
-        <w:t>ijim</w:t>
+        <w:t>drukčijim</w:t>
       </w:r>
       <w:proofErr w:type="spellEnd"/>
       <w:r>
@@ -3605,10 +3598,7 @@
       </w:r>
       <w:proofErr w:type="spellStart"/>
       <w:r>
-        <w:t>po</w:t>
-      </w:r>
-      <w:r>
-        <w:t>stavke</w:t>
+        <w:t>postavke</w:t>
       </w:r>
       <w:proofErr w:type="spellEnd"/>
       <w:r>
@@ -3726,7 +3716,10 @@
       </w:r>
       <w:proofErr w:type="spellStart"/>
       <w:r>
-        <w:t>TRUEStudio</w:t>
+        <w:t>T</w:t>
+      </w:r>
+      <w:r>
+        <w:t>rueSTUDIO</w:t>
       </w:r>
       <w:proofErr w:type="spellEnd"/>
       <w:r>
@@ -3898,10 +3891,7 @@
       </w:r>
       <w:proofErr w:type="spellStart"/>
       <w:r>
-        <w:t>izv</w:t>
-      </w:r>
-      <w:r>
-        <w:t>ornog</w:t>
+        <w:t>izvornog</w:t>
       </w:r>
       <w:proofErr w:type="spellEnd"/>
       <w:r>
@@ -3989,7 +3979,7 @@
       </w:r>
       <w:proofErr w:type="spellStart"/>
       <w:r>
-        <w:t>TRUEStudio</w:t>
+        <w:t>TrueSTUDIO</w:t>
       </w:r>
       <w:proofErr w:type="spellEnd"/>
       <w:r>
@@ -4267,15 +4257,7 @@
       </w:r>
       <w:proofErr w:type="spellEnd"/>
       <w:r>
-        <w:t xml:space="preserve"> </w:t>
-      </w:r>
-      <w:proofErr w:type="spellStart"/>
-      <w:r>
-        <w:t>i</w:t>
-      </w:r>
-      <w:proofErr w:type="spellEnd"/>
-      <w:r>
-        <w:t xml:space="preserve"> u </w:t>
+        <w:t xml:space="preserve"> i u </w:t>
       </w:r>
       <w:proofErr w:type="spellStart"/>
       <w:r>
@@ -4584,10 +4566,7 @@
       </w:r>
       <w:proofErr w:type="spellEnd"/>
       <w:r>
-        <w:t xml:space="preserve"> u flash</w:t>
-      </w:r>
-      <w:r>
-        <w:t xml:space="preserve"> </w:t>
+        <w:t xml:space="preserve"> u flash </w:t>
       </w:r>
       <w:proofErr w:type="spellStart"/>
       <w:r>
@@ -4815,7 +4794,7 @@
       </w:r>
       <w:proofErr w:type="spellStart"/>
       <w:r>
-        <w:t>TRUEStudio</w:t>
+        <w:t>TrueSTUDIO</w:t>
       </w:r>
       <w:proofErr w:type="spellEnd"/>
       <w:r>
@@ -4919,10 +4898,7 @@
       </w:r>
       <w:proofErr w:type="spellStart"/>
       <w:r>
-        <w:t>pokre</w:t>
-      </w:r>
-      <w:r>
-        <w:t>tanje</w:t>
+        <w:t>pokretanje</w:t>
       </w:r>
       <w:proofErr w:type="spellEnd"/>
       <w:r>
@@ -5173,10 +5149,7 @@
       </w:r>
       <w:proofErr w:type="spellStart"/>
       <w:r>
-        <w:t>proz</w:t>
-      </w:r>
-      <w:r>
-        <w:t>or</w:t>
+        <w:t>prozor</w:t>
       </w:r>
       <w:proofErr w:type="spellEnd"/>
       <w:r>
@@ -6660,7 +6633,7 @@
       </w:r>
       <w:proofErr w:type="spellStart"/>
       <w:r>
-        <w:t>TRUEStudio</w:t>
+        <w:t>TrueSTUDIO</w:t>
       </w:r>
       <w:proofErr w:type="spellEnd"/>
       <w:r>
@@ -6951,10 +6924,7 @@
       </w:r>
       <w:proofErr w:type="spellStart"/>
       <w:r>
-        <w:t>pro</w:t>
-      </w:r>
-      <w:r>
-        <w:t>jekt</w:t>
+        <w:t>projekt</w:t>
       </w:r>
       <w:proofErr w:type="spellEnd"/>
       <w:r>
@@ -8476,294 +8446,593 @@
           <w:sz w:val="24"/>
           <w:szCs w:val="24"/>
         </w:rPr>
+        <w:t xml:space="preserve">. C </w:t>
+      </w:r>
+      <w:proofErr w:type="spellStart"/>
+      <w:r>
+        <w:rPr>
+          <w:rFonts w:ascii="Liberation Serif" w:hAnsi="Liberation Serif"/>
+          <w:b w:val="0"/>
+          <w:bCs w:val="0"/>
+          <w:color w:val="000000"/>
+          <w:sz w:val="24"/>
+          <w:szCs w:val="24"/>
+        </w:rPr>
+        <w:t>Prevodioc</w:t>
+      </w:r>
+      <w:proofErr w:type="spellEnd"/>
+      <w:r>
+        <w:rPr>
+          <w:rFonts w:ascii="Liberation Serif" w:hAnsi="Liberation Serif"/>
+          <w:b w:val="0"/>
+          <w:bCs w:val="0"/>
+          <w:color w:val="000000"/>
+          <w:sz w:val="24"/>
+          <w:szCs w:val="24"/>
+        </w:rPr>
+        <w:t xml:space="preserve"> </w:t>
+      </w:r>
+      <w:proofErr w:type="spellStart"/>
+      <w:r>
+        <w:rPr>
+          <w:rFonts w:ascii="Liberation Serif" w:hAnsi="Liberation Serif"/>
+          <w:b w:val="0"/>
+          <w:bCs w:val="0"/>
+          <w:color w:val="000000"/>
+          <w:sz w:val="24"/>
+          <w:szCs w:val="24"/>
+        </w:rPr>
+        <w:t>će</w:t>
+      </w:r>
+      <w:proofErr w:type="spellEnd"/>
+      <w:r>
+        <w:rPr>
+          <w:rFonts w:ascii="Liberation Serif" w:hAnsi="Liberation Serif"/>
+          <w:b w:val="0"/>
+          <w:bCs w:val="0"/>
+          <w:color w:val="000000"/>
+          <w:sz w:val="24"/>
+          <w:szCs w:val="24"/>
+        </w:rPr>
+        <w:t xml:space="preserve"> </w:t>
+      </w:r>
+      <w:proofErr w:type="spellStart"/>
+      <w:r>
+        <w:rPr>
+          <w:rFonts w:ascii="Liberation Serif" w:hAnsi="Liberation Serif"/>
+          <w:b w:val="0"/>
+          <w:bCs w:val="0"/>
+          <w:color w:val="000000"/>
+          <w:sz w:val="24"/>
+          <w:szCs w:val="24"/>
+        </w:rPr>
+        <w:t>svaku</w:t>
+      </w:r>
+      <w:proofErr w:type="spellEnd"/>
+      <w:r>
+        <w:rPr>
+          <w:rFonts w:ascii="Liberation Serif" w:hAnsi="Liberation Serif"/>
+          <w:b w:val="0"/>
+          <w:bCs w:val="0"/>
+          <w:color w:val="000000"/>
+          <w:sz w:val="24"/>
+          <w:szCs w:val="24"/>
+        </w:rPr>
+        <w:t xml:space="preserve"> </w:t>
+      </w:r>
+      <w:proofErr w:type="spellStart"/>
+      <w:r>
+        <w:rPr>
+          <w:rFonts w:ascii="Liberation Serif" w:hAnsi="Liberation Serif"/>
+          <w:b w:val="0"/>
+          <w:bCs w:val="0"/>
+          <w:color w:val="000000"/>
+          <w:sz w:val="24"/>
+          <w:szCs w:val="24"/>
+        </w:rPr>
+        <w:t>od</w:t>
+      </w:r>
+      <w:proofErr w:type="spellEnd"/>
+      <w:r>
+        <w:rPr>
+          <w:rFonts w:ascii="Liberation Serif" w:hAnsi="Liberation Serif"/>
+          <w:b w:val="0"/>
+          <w:bCs w:val="0"/>
+          <w:color w:val="000000"/>
+          <w:sz w:val="24"/>
+          <w:szCs w:val="24"/>
+        </w:rPr>
+        <w:t xml:space="preserve"> </w:t>
+      </w:r>
+      <w:proofErr w:type="spellStart"/>
+      <w:r>
+        <w:rPr>
+          <w:rFonts w:ascii="Liberation Serif" w:hAnsi="Liberation Serif"/>
+          <w:b w:val="0"/>
+          <w:bCs w:val="0"/>
+          <w:color w:val="000000"/>
+          <w:sz w:val="24"/>
+          <w:szCs w:val="24"/>
+        </w:rPr>
+        <w:t>tih</w:t>
+      </w:r>
+      <w:proofErr w:type="spellEnd"/>
+      <w:r>
+        <w:rPr>
+          <w:rFonts w:ascii="Liberation Serif" w:hAnsi="Liberation Serif"/>
+          <w:b w:val="0"/>
+          <w:bCs w:val="0"/>
+          <w:color w:val="000000"/>
+          <w:sz w:val="24"/>
+          <w:szCs w:val="24"/>
+        </w:rPr>
+        <w:t xml:space="preserve"> </w:t>
+      </w:r>
+      <w:proofErr w:type="spellStart"/>
+      <w:r>
+        <w:rPr>
+          <w:rFonts w:ascii="Liberation Serif" w:hAnsi="Liberation Serif"/>
+          <w:b w:val="0"/>
+          <w:bCs w:val="0"/>
+          <w:color w:val="000000"/>
+          <w:sz w:val="24"/>
+          <w:szCs w:val="24"/>
+        </w:rPr>
+        <w:t>dviju</w:t>
+      </w:r>
+      <w:proofErr w:type="spellEnd"/>
+      <w:r>
+        <w:rPr>
+          <w:rFonts w:ascii="Liberation Serif" w:hAnsi="Liberation Serif"/>
+          <w:b w:val="0"/>
+          <w:bCs w:val="0"/>
+          <w:color w:val="000000"/>
+          <w:sz w:val="24"/>
+          <w:szCs w:val="24"/>
+        </w:rPr>
+        <w:t xml:space="preserve"> </w:t>
+      </w:r>
+      <w:proofErr w:type="spellStart"/>
+      <w:r>
+        <w:rPr>
+          <w:rFonts w:ascii="Liberation Serif" w:hAnsi="Liberation Serif"/>
+          <w:b w:val="0"/>
+          <w:bCs w:val="0"/>
+          <w:color w:val="000000"/>
+          <w:sz w:val="24"/>
+          <w:szCs w:val="24"/>
+        </w:rPr>
+        <w:t>linija</w:t>
+      </w:r>
+      <w:proofErr w:type="spellEnd"/>
+      <w:r>
+        <w:rPr>
+          <w:rFonts w:ascii="Liberation Serif" w:hAnsi="Liberation Serif"/>
+          <w:b w:val="0"/>
+          <w:bCs w:val="0"/>
+          <w:color w:val="000000"/>
+          <w:sz w:val="24"/>
+          <w:szCs w:val="24"/>
+        </w:rPr>
+        <w:t xml:space="preserve"> </w:t>
+      </w:r>
+      <w:proofErr w:type="spellStart"/>
+      <w:r>
+        <w:rPr>
+          <w:rFonts w:ascii="Liberation Serif" w:hAnsi="Liberation Serif"/>
+          <w:b w:val="0"/>
+          <w:bCs w:val="0"/>
+          <w:color w:val="000000"/>
+          <w:sz w:val="24"/>
+          <w:szCs w:val="24"/>
+        </w:rPr>
+        <w:t>zamijeniti</w:t>
+      </w:r>
+      <w:proofErr w:type="spellEnd"/>
+      <w:r>
+        <w:rPr>
+          <w:rFonts w:ascii="Liberation Serif" w:hAnsi="Liberation Serif"/>
+          <w:b w:val="0"/>
+          <w:bCs w:val="0"/>
+          <w:color w:val="000000"/>
+          <w:sz w:val="24"/>
+          <w:szCs w:val="24"/>
+        </w:rPr>
+        <w:t xml:space="preserve"> (</w:t>
+      </w:r>
+      <w:proofErr w:type="spellStart"/>
+      <w:r>
+        <w:rPr>
+          <w:rFonts w:ascii="Liberation Serif" w:hAnsi="Liberation Serif"/>
+          <w:b w:val="0"/>
+          <w:bCs w:val="0"/>
+          <w:color w:val="000000"/>
+          <w:sz w:val="24"/>
+          <w:szCs w:val="24"/>
+        </w:rPr>
+        <w:t>doslovce</w:t>
+      </w:r>
+      <w:proofErr w:type="spellEnd"/>
+      <w:r>
+        <w:rPr>
+          <w:rFonts w:ascii="Liberation Serif" w:hAnsi="Liberation Serif"/>
+          <w:b w:val="0"/>
+          <w:bCs w:val="0"/>
+          <w:color w:val="000000"/>
+          <w:sz w:val="24"/>
+          <w:szCs w:val="24"/>
+        </w:rPr>
+        <w:t xml:space="preserve">!) </w:t>
+      </w:r>
+      <w:proofErr w:type="spellStart"/>
+      <w:r>
+        <w:rPr>
+          <w:rFonts w:ascii="Liberation Serif" w:hAnsi="Liberation Serif"/>
+          <w:b w:val="0"/>
+          <w:bCs w:val="0"/>
+          <w:color w:val="000000"/>
+          <w:sz w:val="24"/>
+          <w:szCs w:val="24"/>
+        </w:rPr>
+        <w:t>sadržajem</w:t>
+      </w:r>
+      <w:proofErr w:type="spellEnd"/>
+      <w:r>
+        <w:rPr>
+          <w:rFonts w:ascii="Liberation Serif" w:hAnsi="Liberation Serif"/>
+          <w:b w:val="0"/>
+          <w:bCs w:val="0"/>
+          <w:color w:val="000000"/>
+          <w:sz w:val="24"/>
+          <w:szCs w:val="24"/>
+        </w:rPr>
+        <w:t xml:space="preserve"> </w:t>
+      </w:r>
+      <w:proofErr w:type="spellStart"/>
+      <w:r>
+        <w:rPr>
+          <w:rFonts w:ascii="Liberation Serif" w:hAnsi="Liberation Serif"/>
+          <w:b w:val="0"/>
+          <w:bCs w:val="0"/>
+          <w:color w:val="000000"/>
+          <w:sz w:val="24"/>
+          <w:szCs w:val="24"/>
+        </w:rPr>
+        <w:t>navedenih</w:t>
+      </w:r>
+      <w:proofErr w:type="spellEnd"/>
+      <w:r>
+        <w:rPr>
+          <w:rFonts w:ascii="Liberation Serif" w:hAnsi="Liberation Serif"/>
+          <w:b w:val="0"/>
+          <w:bCs w:val="0"/>
+          <w:color w:val="000000"/>
+          <w:sz w:val="24"/>
+          <w:szCs w:val="24"/>
+        </w:rPr>
+        <w:t xml:space="preserve"> </w:t>
+      </w:r>
+      <w:proofErr w:type="spellStart"/>
+      <w:r>
+        <w:rPr>
+          <w:rFonts w:ascii="Liberation Serif" w:hAnsi="Liberation Serif"/>
+          <w:b w:val="0"/>
+          <w:bCs w:val="0"/>
+          <w:color w:val="000000"/>
+          <w:sz w:val="24"/>
+          <w:szCs w:val="24"/>
+        </w:rPr>
+        <w:t>datoteka</w:t>
+      </w:r>
+      <w:proofErr w:type="spellEnd"/>
+      <w:r>
+        <w:rPr>
+          <w:rFonts w:ascii="Liberation Serif" w:hAnsi="Liberation Serif"/>
+          <w:b w:val="0"/>
+          <w:bCs w:val="0"/>
+          <w:color w:val="000000"/>
+          <w:sz w:val="24"/>
+          <w:szCs w:val="24"/>
+        </w:rPr>
         <w:t xml:space="preserve">. </w:t>
       </w:r>
-      <w:r>
-        <w:rPr>
-          <w:rFonts w:ascii="Liberation Serif" w:hAnsi="Liberation Serif"/>
-          <w:b w:val="0"/>
-          <w:bCs w:val="0"/>
-          <w:color w:val="000000"/>
-          <w:sz w:val="24"/>
-          <w:szCs w:val="24"/>
-        </w:rPr>
-        <w:t xml:space="preserve">C </w:t>
-      </w:r>
-      <w:proofErr w:type="spellStart"/>
-      <w:r>
-        <w:rPr>
-          <w:rFonts w:ascii="Liberation Serif" w:hAnsi="Liberation Serif"/>
-          <w:b w:val="0"/>
-          <w:bCs w:val="0"/>
-          <w:color w:val="000000"/>
-          <w:sz w:val="24"/>
-          <w:szCs w:val="24"/>
-        </w:rPr>
-        <w:t>Prevodioc</w:t>
-      </w:r>
-      <w:proofErr w:type="spellEnd"/>
-      <w:r>
-        <w:rPr>
-          <w:rFonts w:ascii="Liberation Serif" w:hAnsi="Liberation Serif"/>
-          <w:b w:val="0"/>
-          <w:bCs w:val="0"/>
-          <w:color w:val="000000"/>
-          <w:sz w:val="24"/>
-          <w:szCs w:val="24"/>
-        </w:rPr>
-        <w:t xml:space="preserve"> </w:t>
-      </w:r>
-      <w:proofErr w:type="spellStart"/>
-      <w:r>
-        <w:rPr>
-          <w:rFonts w:ascii="Liberation Serif" w:hAnsi="Liberation Serif"/>
-          <w:b w:val="0"/>
-          <w:bCs w:val="0"/>
-          <w:color w:val="000000"/>
-          <w:sz w:val="24"/>
-          <w:szCs w:val="24"/>
-        </w:rPr>
-        <w:t>će</w:t>
-      </w:r>
-      <w:proofErr w:type="spellEnd"/>
-      <w:r>
-        <w:rPr>
-          <w:rFonts w:ascii="Liberation Serif" w:hAnsi="Liberation Serif"/>
-          <w:b w:val="0"/>
-          <w:bCs w:val="0"/>
-          <w:color w:val="000000"/>
-          <w:sz w:val="24"/>
-          <w:szCs w:val="24"/>
-        </w:rPr>
-        <w:t xml:space="preserve"> </w:t>
-      </w:r>
-      <w:proofErr w:type="spellStart"/>
-      <w:r>
-        <w:rPr>
-          <w:rFonts w:ascii="Liberation Serif" w:hAnsi="Liberation Serif"/>
-          <w:b w:val="0"/>
-          <w:bCs w:val="0"/>
-          <w:color w:val="000000"/>
-          <w:sz w:val="24"/>
-          <w:szCs w:val="24"/>
-        </w:rPr>
-        <w:t>svaku</w:t>
-      </w:r>
-      <w:proofErr w:type="spellEnd"/>
-      <w:r>
-        <w:rPr>
-          <w:rFonts w:ascii="Liberation Serif" w:hAnsi="Liberation Serif"/>
-          <w:b w:val="0"/>
-          <w:bCs w:val="0"/>
-          <w:color w:val="000000"/>
-          <w:sz w:val="24"/>
-          <w:szCs w:val="24"/>
-        </w:rPr>
-        <w:t xml:space="preserve"> </w:t>
-      </w:r>
-      <w:proofErr w:type="spellStart"/>
-      <w:r>
-        <w:rPr>
-          <w:rFonts w:ascii="Liberation Serif" w:hAnsi="Liberation Serif"/>
-          <w:b w:val="0"/>
-          <w:bCs w:val="0"/>
-          <w:color w:val="000000"/>
-          <w:sz w:val="24"/>
-          <w:szCs w:val="24"/>
-        </w:rPr>
-        <w:t>od</w:t>
-      </w:r>
-      <w:proofErr w:type="spellEnd"/>
-      <w:r>
-        <w:rPr>
-          <w:rFonts w:ascii="Liberation Serif" w:hAnsi="Liberation Serif"/>
-          <w:b w:val="0"/>
-          <w:bCs w:val="0"/>
-          <w:color w:val="000000"/>
-          <w:sz w:val="24"/>
-          <w:szCs w:val="24"/>
-        </w:rPr>
-        <w:t xml:space="preserve"> </w:t>
-      </w:r>
-      <w:proofErr w:type="spellStart"/>
-      <w:r>
-        <w:rPr>
-          <w:rFonts w:ascii="Liberation Serif" w:hAnsi="Liberation Serif"/>
-          <w:b w:val="0"/>
-          <w:bCs w:val="0"/>
-          <w:color w:val="000000"/>
-          <w:sz w:val="24"/>
-          <w:szCs w:val="24"/>
-        </w:rPr>
-        <w:t>tih</w:t>
-      </w:r>
-      <w:proofErr w:type="spellEnd"/>
-      <w:r>
-        <w:rPr>
-          <w:rFonts w:ascii="Liberation Serif" w:hAnsi="Liberation Serif"/>
-          <w:b w:val="0"/>
-          <w:bCs w:val="0"/>
-          <w:color w:val="000000"/>
-          <w:sz w:val="24"/>
-          <w:szCs w:val="24"/>
-        </w:rPr>
-        <w:t xml:space="preserve"> </w:t>
-      </w:r>
-      <w:proofErr w:type="spellStart"/>
-      <w:r>
-        <w:rPr>
-          <w:rFonts w:ascii="Liberation Serif" w:hAnsi="Liberation Serif"/>
-          <w:b w:val="0"/>
-          <w:bCs w:val="0"/>
-          <w:color w:val="000000"/>
-          <w:sz w:val="24"/>
-          <w:szCs w:val="24"/>
-        </w:rPr>
-        <w:t>dviju</w:t>
-      </w:r>
-      <w:proofErr w:type="spellEnd"/>
-      <w:r>
-        <w:rPr>
-          <w:rFonts w:ascii="Liberation Serif" w:hAnsi="Liberation Serif"/>
-          <w:b w:val="0"/>
-          <w:bCs w:val="0"/>
-          <w:color w:val="000000"/>
-          <w:sz w:val="24"/>
-          <w:szCs w:val="24"/>
-        </w:rPr>
-        <w:t xml:space="preserve"> </w:t>
-      </w:r>
-      <w:proofErr w:type="spellStart"/>
-      <w:r>
-        <w:rPr>
-          <w:rFonts w:ascii="Liberation Serif" w:hAnsi="Liberation Serif"/>
-          <w:b w:val="0"/>
-          <w:bCs w:val="0"/>
-          <w:color w:val="000000"/>
-          <w:sz w:val="24"/>
-          <w:szCs w:val="24"/>
-        </w:rPr>
-        <w:t>linija</w:t>
-      </w:r>
-      <w:proofErr w:type="spellEnd"/>
-      <w:r>
-        <w:rPr>
-          <w:rFonts w:ascii="Liberation Serif" w:hAnsi="Liberation Serif"/>
-          <w:b w:val="0"/>
-          <w:bCs w:val="0"/>
-          <w:color w:val="000000"/>
-          <w:sz w:val="24"/>
-          <w:szCs w:val="24"/>
-        </w:rPr>
-        <w:t xml:space="preserve"> </w:t>
-      </w:r>
-      <w:proofErr w:type="spellStart"/>
-      <w:r>
-        <w:rPr>
-          <w:rFonts w:ascii="Liberation Serif" w:hAnsi="Liberation Serif"/>
-          <w:b w:val="0"/>
-          <w:bCs w:val="0"/>
-          <w:color w:val="000000"/>
-          <w:sz w:val="24"/>
-          <w:szCs w:val="24"/>
-        </w:rPr>
-        <w:t>zamijeniti</w:t>
-      </w:r>
-      <w:proofErr w:type="spellEnd"/>
-      <w:r>
-        <w:rPr>
-          <w:rFonts w:ascii="Liberation Serif" w:hAnsi="Liberation Serif"/>
-          <w:b w:val="0"/>
-          <w:bCs w:val="0"/>
-          <w:color w:val="000000"/>
-          <w:sz w:val="24"/>
-          <w:szCs w:val="24"/>
-        </w:rPr>
-        <w:t xml:space="preserve"> (</w:t>
-      </w:r>
-      <w:proofErr w:type="spellStart"/>
-      <w:r>
-        <w:rPr>
-          <w:rFonts w:ascii="Liberation Serif" w:hAnsi="Liberation Serif"/>
-          <w:b w:val="0"/>
-          <w:bCs w:val="0"/>
-          <w:color w:val="000000"/>
-          <w:sz w:val="24"/>
-          <w:szCs w:val="24"/>
-        </w:rPr>
-        <w:t>doslovce</w:t>
-      </w:r>
-      <w:proofErr w:type="spellEnd"/>
-      <w:r>
-        <w:rPr>
-          <w:rFonts w:ascii="Liberation Serif" w:hAnsi="Liberation Serif"/>
-          <w:b w:val="0"/>
-          <w:bCs w:val="0"/>
-          <w:color w:val="000000"/>
-          <w:sz w:val="24"/>
-          <w:szCs w:val="24"/>
-        </w:rPr>
-        <w:t xml:space="preserve">!) </w:t>
-      </w:r>
-      <w:proofErr w:type="spellStart"/>
-      <w:r>
-        <w:rPr>
-          <w:rFonts w:ascii="Liberation Serif" w:hAnsi="Liberation Serif"/>
-          <w:b w:val="0"/>
-          <w:bCs w:val="0"/>
-          <w:color w:val="000000"/>
-          <w:sz w:val="24"/>
-          <w:szCs w:val="24"/>
-        </w:rPr>
-        <w:t>sadržajem</w:t>
-      </w:r>
-      <w:proofErr w:type="spellEnd"/>
-      <w:r>
-        <w:rPr>
-          <w:rFonts w:ascii="Liberation Serif" w:hAnsi="Liberation Serif"/>
-          <w:b w:val="0"/>
-          <w:bCs w:val="0"/>
-          <w:color w:val="000000"/>
-          <w:sz w:val="24"/>
-          <w:szCs w:val="24"/>
-        </w:rPr>
-        <w:t xml:space="preserve"> </w:t>
-      </w:r>
-      <w:proofErr w:type="spellStart"/>
-      <w:r>
-        <w:rPr>
-          <w:rFonts w:ascii="Liberation Serif" w:hAnsi="Liberation Serif"/>
-          <w:b w:val="0"/>
-          <w:bCs w:val="0"/>
-          <w:color w:val="000000"/>
-          <w:sz w:val="24"/>
-          <w:szCs w:val="24"/>
-        </w:rPr>
-        <w:t>navedenih</w:t>
-      </w:r>
-      <w:proofErr w:type="spellEnd"/>
-      <w:r>
-        <w:rPr>
-          <w:rFonts w:ascii="Liberation Serif" w:hAnsi="Liberation Serif"/>
-          <w:b w:val="0"/>
-          <w:bCs w:val="0"/>
-          <w:color w:val="000000"/>
-          <w:sz w:val="24"/>
-          <w:szCs w:val="24"/>
-        </w:rPr>
-        <w:t xml:space="preserve"> </w:t>
-      </w:r>
-      <w:proofErr w:type="spellStart"/>
-      <w:r>
-        <w:rPr>
-          <w:rFonts w:ascii="Liberation Serif" w:hAnsi="Liberation Serif"/>
-          <w:b w:val="0"/>
-          <w:bCs w:val="0"/>
-          <w:color w:val="000000"/>
-          <w:sz w:val="24"/>
-          <w:szCs w:val="24"/>
-        </w:rPr>
-        <w:t>datoteka</w:t>
+      <w:proofErr w:type="spellStart"/>
+      <w:r>
+        <w:rPr>
+          <w:rFonts w:ascii="Liberation Serif" w:hAnsi="Liberation Serif"/>
+          <w:b w:val="0"/>
+          <w:bCs w:val="0"/>
+          <w:color w:val="000000"/>
+          <w:sz w:val="24"/>
+          <w:szCs w:val="24"/>
+        </w:rPr>
+        <w:t>Datoteka</w:t>
+      </w:r>
+      <w:proofErr w:type="spellEnd"/>
+      <w:r>
+        <w:rPr>
+          <w:rFonts w:ascii="Liberation Serif" w:hAnsi="Liberation Serif"/>
+          <w:b w:val="0"/>
+          <w:bCs w:val="0"/>
+          <w:color w:val="000000"/>
+          <w:sz w:val="24"/>
+          <w:szCs w:val="24"/>
+        </w:rPr>
+        <w:t xml:space="preserve"> </w:t>
+      </w:r>
+      <w:proofErr w:type="spellStart"/>
+      <w:r>
+        <w:rPr>
+          <w:rFonts w:ascii="Liberation Serif" w:hAnsi="Liberation Serif"/>
+          <w:color w:val="000000"/>
+          <w:sz w:val="24"/>
+          <w:szCs w:val="24"/>
+        </w:rPr>
+        <w:t>stddef.h</w:t>
+      </w:r>
+      <w:proofErr w:type="spellEnd"/>
+      <w:r>
+        <w:rPr>
+          <w:rFonts w:ascii="Liberation Serif" w:hAnsi="Liberation Serif"/>
+          <w:b w:val="0"/>
+          <w:bCs w:val="0"/>
+          <w:color w:val="000000"/>
+          <w:sz w:val="24"/>
+          <w:szCs w:val="24"/>
+        </w:rPr>
+        <w:t xml:space="preserve"> </w:t>
+      </w:r>
+      <w:proofErr w:type="spellStart"/>
+      <w:r>
+        <w:rPr>
+          <w:rFonts w:ascii="Liberation Serif" w:hAnsi="Liberation Serif"/>
+          <w:b w:val="0"/>
+          <w:bCs w:val="0"/>
+          <w:color w:val="000000"/>
+          <w:sz w:val="24"/>
+          <w:szCs w:val="24"/>
+        </w:rPr>
+        <w:t>sadrži</w:t>
+      </w:r>
+      <w:proofErr w:type="spellEnd"/>
+      <w:r>
+        <w:rPr>
+          <w:rFonts w:ascii="Liberation Serif" w:hAnsi="Liberation Serif"/>
+          <w:b w:val="0"/>
+          <w:bCs w:val="0"/>
+          <w:color w:val="000000"/>
+          <w:sz w:val="24"/>
+          <w:szCs w:val="24"/>
+        </w:rPr>
+        <w:t xml:space="preserve">, </w:t>
+      </w:r>
+      <w:proofErr w:type="spellStart"/>
+      <w:r>
+        <w:rPr>
+          <w:rFonts w:ascii="Liberation Serif" w:hAnsi="Liberation Serif"/>
+          <w:b w:val="0"/>
+          <w:bCs w:val="0"/>
+          <w:color w:val="000000"/>
+          <w:sz w:val="24"/>
+          <w:szCs w:val="24"/>
+        </w:rPr>
+        <w:t>između</w:t>
+      </w:r>
+      <w:proofErr w:type="spellEnd"/>
+      <w:r>
+        <w:rPr>
+          <w:rFonts w:ascii="Liberation Serif" w:hAnsi="Liberation Serif"/>
+          <w:b w:val="0"/>
+          <w:bCs w:val="0"/>
+          <w:color w:val="000000"/>
+          <w:sz w:val="24"/>
+          <w:szCs w:val="24"/>
+        </w:rPr>
+        <w:t xml:space="preserve"> </w:t>
+      </w:r>
+      <w:proofErr w:type="spellStart"/>
+      <w:r>
+        <w:rPr>
+          <w:rFonts w:ascii="Liberation Serif" w:hAnsi="Liberation Serif"/>
+          <w:b w:val="0"/>
+          <w:bCs w:val="0"/>
+          <w:color w:val="000000"/>
+          <w:sz w:val="24"/>
+          <w:szCs w:val="24"/>
+        </w:rPr>
+        <w:t>ostalog</w:t>
+      </w:r>
+      <w:proofErr w:type="spellEnd"/>
+      <w:r>
+        <w:rPr>
+          <w:rFonts w:ascii="Liberation Serif" w:hAnsi="Liberation Serif"/>
+          <w:b w:val="0"/>
+          <w:bCs w:val="0"/>
+          <w:color w:val="000000"/>
+          <w:sz w:val="24"/>
+          <w:szCs w:val="24"/>
+        </w:rPr>
+        <w:t xml:space="preserve">, </w:t>
+      </w:r>
+      <w:proofErr w:type="spellStart"/>
+      <w:r>
+        <w:rPr>
+          <w:rFonts w:ascii="Liberation Serif" w:hAnsi="Liberation Serif"/>
+          <w:b w:val="0"/>
+          <w:bCs w:val="0"/>
+          <w:color w:val="000000"/>
+          <w:sz w:val="24"/>
+          <w:szCs w:val="24"/>
+        </w:rPr>
+        <w:t>definicije</w:t>
+      </w:r>
+      <w:proofErr w:type="spellEnd"/>
+      <w:r>
+        <w:rPr>
+          <w:rFonts w:ascii="Liberation Serif" w:hAnsi="Liberation Serif"/>
+          <w:b w:val="0"/>
+          <w:bCs w:val="0"/>
+          <w:color w:val="000000"/>
+          <w:sz w:val="24"/>
+          <w:szCs w:val="24"/>
+        </w:rPr>
+        <w:t xml:space="preserve"> </w:t>
+      </w:r>
+      <w:proofErr w:type="spellStart"/>
+      <w:r>
+        <w:rPr>
+          <w:rFonts w:ascii="Liberation Serif" w:hAnsi="Liberation Serif"/>
+          <w:b w:val="0"/>
+          <w:bCs w:val="0"/>
+          <w:color w:val="000000"/>
+          <w:sz w:val="24"/>
+          <w:szCs w:val="24"/>
+        </w:rPr>
+        <w:t>mnogih</w:t>
+      </w:r>
+      <w:proofErr w:type="spellEnd"/>
+      <w:r>
+        <w:rPr>
+          <w:rFonts w:ascii="Liberation Serif" w:hAnsi="Liberation Serif"/>
+          <w:b w:val="0"/>
+          <w:bCs w:val="0"/>
+          <w:color w:val="000000"/>
+          <w:sz w:val="24"/>
+          <w:szCs w:val="24"/>
+        </w:rPr>
+        <w:t xml:space="preserve"> </w:t>
+      </w:r>
+      <w:proofErr w:type="spellStart"/>
+      <w:r>
+        <w:rPr>
+          <w:rFonts w:ascii="Liberation Serif" w:hAnsi="Liberation Serif"/>
+          <w:b w:val="0"/>
+          <w:bCs w:val="0"/>
+          <w:color w:val="000000"/>
+          <w:sz w:val="24"/>
+          <w:szCs w:val="24"/>
+        </w:rPr>
+        <w:t>tipova</w:t>
+      </w:r>
+      <w:proofErr w:type="spellEnd"/>
+      <w:r>
+        <w:rPr>
+          <w:rFonts w:ascii="Liberation Serif" w:hAnsi="Liberation Serif"/>
+          <w:b w:val="0"/>
+          <w:bCs w:val="0"/>
+          <w:color w:val="000000"/>
+          <w:sz w:val="24"/>
+          <w:szCs w:val="24"/>
+        </w:rPr>
+        <w:t xml:space="preserve"> </w:t>
+      </w:r>
+      <w:proofErr w:type="spellStart"/>
+      <w:r>
+        <w:rPr>
+          <w:rFonts w:ascii="Liberation Serif" w:hAnsi="Liberation Serif"/>
+          <w:b w:val="0"/>
+          <w:bCs w:val="0"/>
+          <w:color w:val="000000"/>
+          <w:sz w:val="24"/>
+          <w:szCs w:val="24"/>
+        </w:rPr>
+        <w:t>podataka</w:t>
+      </w:r>
+      <w:proofErr w:type="spellEnd"/>
+      <w:r>
+        <w:rPr>
+          <w:rFonts w:ascii="Liberation Serif" w:hAnsi="Liberation Serif"/>
+          <w:b w:val="0"/>
+          <w:bCs w:val="0"/>
+          <w:color w:val="000000"/>
+          <w:sz w:val="24"/>
+          <w:szCs w:val="24"/>
+        </w:rPr>
+        <w:t xml:space="preserve">, </w:t>
+      </w:r>
+      <w:proofErr w:type="spellStart"/>
+      <w:r>
+        <w:rPr>
+          <w:rFonts w:ascii="Liberation Serif" w:hAnsi="Liberation Serif"/>
+          <w:b w:val="0"/>
+          <w:bCs w:val="0"/>
+          <w:color w:val="000000"/>
+          <w:sz w:val="24"/>
+          <w:szCs w:val="24"/>
+        </w:rPr>
+        <w:t>koje</w:t>
+      </w:r>
+      <w:proofErr w:type="spellEnd"/>
+      <w:r>
+        <w:rPr>
+          <w:rFonts w:ascii="Liberation Serif" w:hAnsi="Liberation Serif"/>
+          <w:b w:val="0"/>
+          <w:bCs w:val="0"/>
+          <w:color w:val="000000"/>
+          <w:sz w:val="24"/>
+          <w:szCs w:val="24"/>
+        </w:rPr>
+        <w:t xml:space="preserve"> </w:t>
+      </w:r>
+      <w:proofErr w:type="spellStart"/>
+      <w:r>
+        <w:rPr>
+          <w:rFonts w:ascii="Liberation Serif" w:hAnsi="Liberation Serif"/>
+          <w:b w:val="0"/>
+          <w:bCs w:val="0"/>
+          <w:color w:val="000000"/>
+          <w:sz w:val="24"/>
+          <w:szCs w:val="24"/>
+        </w:rPr>
+        <w:t>možemo</w:t>
+      </w:r>
+      <w:proofErr w:type="spellEnd"/>
+      <w:r>
+        <w:rPr>
+          <w:rFonts w:ascii="Liberation Serif" w:hAnsi="Liberation Serif"/>
+          <w:b w:val="0"/>
+          <w:bCs w:val="0"/>
+          <w:color w:val="000000"/>
+          <w:sz w:val="24"/>
+          <w:szCs w:val="24"/>
+        </w:rPr>
+        <w:t xml:space="preserve"> </w:t>
+      </w:r>
+      <w:proofErr w:type="spellStart"/>
+      <w:r>
+        <w:rPr>
+          <w:rFonts w:ascii="Liberation Serif" w:hAnsi="Liberation Serif"/>
+          <w:b w:val="0"/>
+          <w:bCs w:val="0"/>
+          <w:color w:val="000000"/>
+          <w:sz w:val="24"/>
+          <w:szCs w:val="24"/>
+        </w:rPr>
+        <w:t>koristiti</w:t>
+      </w:r>
+      <w:proofErr w:type="spellEnd"/>
+      <w:r>
+        <w:rPr>
+          <w:rFonts w:ascii="Liberation Serif" w:hAnsi="Liberation Serif"/>
+          <w:b w:val="0"/>
+          <w:bCs w:val="0"/>
+          <w:color w:val="000000"/>
+          <w:sz w:val="24"/>
+          <w:szCs w:val="24"/>
+        </w:rPr>
+        <w:t xml:space="preserve"> u </w:t>
+      </w:r>
+      <w:proofErr w:type="spellStart"/>
+      <w:r>
+        <w:rPr>
+          <w:rFonts w:ascii="Liberation Serif" w:hAnsi="Liberation Serif"/>
+          <w:b w:val="0"/>
+          <w:bCs w:val="0"/>
+          <w:color w:val="000000"/>
+          <w:sz w:val="24"/>
+          <w:szCs w:val="24"/>
+        </w:rPr>
+        <w:t>programu</w:t>
       </w:r>
       <w:proofErr w:type="spellEnd"/>
       <w:r>
@@ -8801,17 +9070,15 @@
         </w:rPr>
         <w:t xml:space="preserve"> </w:t>
       </w:r>
-      <w:proofErr w:type="spellStart"/>
-      <w:r>
-        <w:rPr>
-          <w:rFonts w:ascii="Liberation Serif" w:hAnsi="Liberation Serif"/>
-          <w:color w:val="000000"/>
-          <w:sz w:val="24"/>
-          <w:szCs w:val="24"/>
-        </w:rPr>
-        <w:t>stddef.h</w:t>
-      </w:r>
-      <w:proofErr w:type="spellEnd"/>
+      <w:r>
+        <w:rPr>
+          <w:rFonts w:ascii="Liberation Serif" w:hAnsi="Liberation Serif"/>
+          <w:color w:val="000000"/>
+          <w:sz w:val="24"/>
+          <w:szCs w:val="24"/>
+        </w:rPr>
+        <w:t>stm32f10x.h</w:t>
+      </w:r>
       <w:r>
         <w:rPr>
           <w:rFonts w:ascii="Liberation Serif" w:hAnsi="Liberation Serif"/>
@@ -8845,314 +9112,6 @@
           <w:sz w:val="24"/>
           <w:szCs w:val="24"/>
         </w:rPr>
-        <w:t xml:space="preserve">, </w:t>
-      </w:r>
-      <w:proofErr w:type="spellStart"/>
-      <w:r>
-        <w:rPr>
-          <w:rFonts w:ascii="Liberation Serif" w:hAnsi="Liberation Serif"/>
-          <w:b w:val="0"/>
-          <w:bCs w:val="0"/>
-          <w:color w:val="000000"/>
-          <w:sz w:val="24"/>
-          <w:szCs w:val="24"/>
-        </w:rPr>
-        <w:t>između</w:t>
-      </w:r>
-      <w:proofErr w:type="spellEnd"/>
-      <w:r>
-        <w:rPr>
-          <w:rFonts w:ascii="Liberation Serif" w:hAnsi="Liberation Serif"/>
-          <w:b w:val="0"/>
-          <w:bCs w:val="0"/>
-          <w:color w:val="000000"/>
-          <w:sz w:val="24"/>
-          <w:szCs w:val="24"/>
-        </w:rPr>
-        <w:t xml:space="preserve"> </w:t>
-      </w:r>
-      <w:proofErr w:type="spellStart"/>
-      <w:r>
-        <w:rPr>
-          <w:rFonts w:ascii="Liberation Serif" w:hAnsi="Liberation Serif"/>
-          <w:b w:val="0"/>
-          <w:bCs w:val="0"/>
-          <w:color w:val="000000"/>
-          <w:sz w:val="24"/>
-          <w:szCs w:val="24"/>
-        </w:rPr>
-        <w:t>ostalog</w:t>
-      </w:r>
-      <w:proofErr w:type="spellEnd"/>
-      <w:r>
-        <w:rPr>
-          <w:rFonts w:ascii="Liberation Serif" w:hAnsi="Liberation Serif"/>
-          <w:b w:val="0"/>
-          <w:bCs w:val="0"/>
-          <w:color w:val="000000"/>
-          <w:sz w:val="24"/>
-          <w:szCs w:val="24"/>
-        </w:rPr>
-        <w:t xml:space="preserve">, </w:t>
-      </w:r>
-      <w:proofErr w:type="spellStart"/>
-      <w:r>
-        <w:rPr>
-          <w:rFonts w:ascii="Liberation Serif" w:hAnsi="Liberation Serif"/>
-          <w:b w:val="0"/>
-          <w:bCs w:val="0"/>
-          <w:color w:val="000000"/>
-          <w:sz w:val="24"/>
-          <w:szCs w:val="24"/>
-        </w:rPr>
-        <w:t>definicije</w:t>
-      </w:r>
-      <w:proofErr w:type="spellEnd"/>
-      <w:r>
-        <w:rPr>
-          <w:rFonts w:ascii="Liberation Serif" w:hAnsi="Liberation Serif"/>
-          <w:b w:val="0"/>
-          <w:bCs w:val="0"/>
-          <w:color w:val="000000"/>
-          <w:sz w:val="24"/>
-          <w:szCs w:val="24"/>
-        </w:rPr>
-        <w:t xml:space="preserve"> </w:t>
-      </w:r>
-      <w:proofErr w:type="spellStart"/>
-      <w:r>
-        <w:rPr>
-          <w:rFonts w:ascii="Liberation Serif" w:hAnsi="Liberation Serif"/>
-          <w:b w:val="0"/>
-          <w:bCs w:val="0"/>
-          <w:color w:val="000000"/>
-          <w:sz w:val="24"/>
-          <w:szCs w:val="24"/>
-        </w:rPr>
-        <w:t>mnogih</w:t>
-      </w:r>
-      <w:proofErr w:type="spellEnd"/>
-      <w:r>
-        <w:rPr>
-          <w:rFonts w:ascii="Liberation Serif" w:hAnsi="Liberation Serif"/>
-          <w:b w:val="0"/>
-          <w:bCs w:val="0"/>
-          <w:color w:val="000000"/>
-          <w:sz w:val="24"/>
-          <w:szCs w:val="24"/>
-        </w:rPr>
-        <w:t xml:space="preserve"> </w:t>
-      </w:r>
-      <w:proofErr w:type="spellStart"/>
-      <w:r>
-        <w:rPr>
-          <w:rFonts w:ascii="Liberation Serif" w:hAnsi="Liberation Serif"/>
-          <w:b w:val="0"/>
-          <w:bCs w:val="0"/>
-          <w:color w:val="000000"/>
-          <w:sz w:val="24"/>
-          <w:szCs w:val="24"/>
-        </w:rPr>
-        <w:t>tipova</w:t>
-      </w:r>
-      <w:proofErr w:type="spellEnd"/>
-      <w:r>
-        <w:rPr>
-          <w:rFonts w:ascii="Liberation Serif" w:hAnsi="Liberation Serif"/>
-          <w:b w:val="0"/>
-          <w:bCs w:val="0"/>
-          <w:color w:val="000000"/>
-          <w:sz w:val="24"/>
-          <w:szCs w:val="24"/>
-        </w:rPr>
-        <w:t xml:space="preserve"> </w:t>
-      </w:r>
-      <w:proofErr w:type="spellStart"/>
-      <w:r>
-        <w:rPr>
-          <w:rFonts w:ascii="Liberation Serif" w:hAnsi="Liberation Serif"/>
-          <w:b w:val="0"/>
-          <w:bCs w:val="0"/>
-          <w:color w:val="000000"/>
-          <w:sz w:val="24"/>
-          <w:szCs w:val="24"/>
-        </w:rPr>
-        <w:t>podataka</w:t>
-      </w:r>
-      <w:proofErr w:type="spellEnd"/>
-      <w:r>
-        <w:rPr>
-          <w:rFonts w:ascii="Liberation Serif" w:hAnsi="Liberation Serif"/>
-          <w:b w:val="0"/>
-          <w:bCs w:val="0"/>
-          <w:color w:val="000000"/>
-          <w:sz w:val="24"/>
-          <w:szCs w:val="24"/>
-        </w:rPr>
-        <w:t xml:space="preserve">, </w:t>
-      </w:r>
-      <w:proofErr w:type="spellStart"/>
-      <w:r>
-        <w:rPr>
-          <w:rFonts w:ascii="Liberation Serif" w:hAnsi="Liberation Serif"/>
-          <w:b w:val="0"/>
-          <w:bCs w:val="0"/>
-          <w:color w:val="000000"/>
-          <w:sz w:val="24"/>
-          <w:szCs w:val="24"/>
-        </w:rPr>
-        <w:t>koje</w:t>
-      </w:r>
-      <w:proofErr w:type="spellEnd"/>
-      <w:r>
-        <w:rPr>
-          <w:rFonts w:ascii="Liberation Serif" w:hAnsi="Liberation Serif"/>
-          <w:b w:val="0"/>
-          <w:bCs w:val="0"/>
-          <w:color w:val="000000"/>
-          <w:sz w:val="24"/>
-          <w:szCs w:val="24"/>
-        </w:rPr>
-        <w:t xml:space="preserve"> </w:t>
-      </w:r>
-      <w:proofErr w:type="spellStart"/>
-      <w:r>
-        <w:rPr>
-          <w:rFonts w:ascii="Liberation Serif" w:hAnsi="Liberation Serif"/>
-          <w:b w:val="0"/>
-          <w:bCs w:val="0"/>
-          <w:color w:val="000000"/>
-          <w:sz w:val="24"/>
-          <w:szCs w:val="24"/>
-        </w:rPr>
-        <w:t>možemo</w:t>
-      </w:r>
-      <w:proofErr w:type="spellEnd"/>
-      <w:r>
-        <w:rPr>
-          <w:rFonts w:ascii="Liberation Serif" w:hAnsi="Liberation Serif"/>
-          <w:b w:val="0"/>
-          <w:bCs w:val="0"/>
-          <w:color w:val="000000"/>
-          <w:sz w:val="24"/>
-          <w:szCs w:val="24"/>
-        </w:rPr>
-        <w:t xml:space="preserve"> </w:t>
-      </w:r>
-      <w:proofErr w:type="spellStart"/>
-      <w:r>
-        <w:rPr>
-          <w:rFonts w:ascii="Liberation Serif" w:hAnsi="Liberation Serif"/>
-          <w:b w:val="0"/>
-          <w:bCs w:val="0"/>
-          <w:color w:val="000000"/>
-          <w:sz w:val="24"/>
-          <w:szCs w:val="24"/>
-        </w:rPr>
-        <w:t>koristiti</w:t>
-      </w:r>
-      <w:proofErr w:type="spellEnd"/>
-      <w:r>
-        <w:rPr>
-          <w:rFonts w:ascii="Liberation Serif" w:hAnsi="Liberation Serif"/>
-          <w:b w:val="0"/>
-          <w:bCs w:val="0"/>
-          <w:color w:val="000000"/>
-          <w:sz w:val="24"/>
-          <w:szCs w:val="24"/>
-        </w:rPr>
-        <w:t xml:space="preserve"> u </w:t>
-      </w:r>
-      <w:proofErr w:type="spellStart"/>
-      <w:r>
-        <w:rPr>
-          <w:rFonts w:ascii="Liberation Serif" w:hAnsi="Liberation Serif"/>
-          <w:b w:val="0"/>
-          <w:bCs w:val="0"/>
-          <w:color w:val="000000"/>
-          <w:sz w:val="24"/>
-          <w:szCs w:val="24"/>
-        </w:rPr>
-        <w:t>programu</w:t>
-      </w:r>
-      <w:proofErr w:type="spellEnd"/>
-      <w:r>
-        <w:rPr>
-          <w:rFonts w:ascii="Liberation Serif" w:hAnsi="Liberation Serif"/>
-          <w:b w:val="0"/>
-          <w:bCs w:val="0"/>
-          <w:color w:val="000000"/>
-          <w:sz w:val="24"/>
-          <w:szCs w:val="24"/>
-        </w:rPr>
-        <w:t xml:space="preserve">. </w:t>
-      </w:r>
-      <w:proofErr w:type="spellStart"/>
-      <w:r>
-        <w:rPr>
-          <w:rFonts w:ascii="Liberation Serif" w:hAnsi="Liberation Serif"/>
-          <w:b w:val="0"/>
-          <w:bCs w:val="0"/>
-          <w:color w:val="000000"/>
-          <w:sz w:val="24"/>
-          <w:szCs w:val="24"/>
-        </w:rPr>
-        <w:t>Datoteka</w:t>
-      </w:r>
-      <w:proofErr w:type="spellEnd"/>
-      <w:r>
-        <w:rPr>
-          <w:rFonts w:ascii="Liberation Serif" w:hAnsi="Liberation Serif"/>
-          <w:b w:val="0"/>
-          <w:bCs w:val="0"/>
-          <w:color w:val="000000"/>
-          <w:sz w:val="24"/>
-          <w:szCs w:val="24"/>
-        </w:rPr>
-        <w:t xml:space="preserve"> </w:t>
-      </w:r>
-      <w:r>
-        <w:rPr>
-          <w:rFonts w:ascii="Liberation Serif" w:hAnsi="Liberation Serif"/>
-          <w:color w:val="000000"/>
-          <w:sz w:val="24"/>
-          <w:szCs w:val="24"/>
-        </w:rPr>
-        <w:t>stm32f10x.h</w:t>
-      </w:r>
-      <w:r>
-        <w:rPr>
-          <w:rFonts w:ascii="Liberation Serif" w:hAnsi="Liberation Serif"/>
-          <w:b w:val="0"/>
-          <w:bCs w:val="0"/>
-          <w:color w:val="000000"/>
-          <w:sz w:val="24"/>
-          <w:szCs w:val="24"/>
-        </w:rPr>
-        <w:t xml:space="preserve"> </w:t>
-      </w:r>
-      <w:proofErr w:type="spellStart"/>
-      <w:r>
-        <w:rPr>
-          <w:rFonts w:ascii="Liberation Serif" w:hAnsi="Liberation Serif"/>
-          <w:b w:val="0"/>
-          <w:bCs w:val="0"/>
-          <w:color w:val="000000"/>
-          <w:sz w:val="24"/>
-          <w:szCs w:val="24"/>
-        </w:rPr>
-        <w:t>sadrži</w:t>
-      </w:r>
-      <w:proofErr w:type="spellEnd"/>
-      <w:r>
-        <w:rPr>
-          <w:rFonts w:ascii="Liberation Serif" w:hAnsi="Liberation Serif"/>
-          <w:b w:val="0"/>
-          <w:bCs w:val="0"/>
-          <w:color w:val="000000"/>
-          <w:sz w:val="24"/>
-          <w:szCs w:val="24"/>
-        </w:rPr>
         <w:t xml:space="preserve"> </w:t>
       </w:r>
       <w:proofErr w:type="spellStart"/>
@@ -9213,18 +9172,7 @@
           <w:sz w:val="24"/>
           <w:szCs w:val="24"/>
         </w:rPr>
-        <w:t>r</w:t>
-      </w:r>
-      <w:r>
-        <w:rPr>
-          <w:rFonts w:ascii="Liberation Serif" w:hAnsi="Liberation Serif"/>
-          <w:b w:val="0"/>
-          <w:bCs w:val="0"/>
-          <w:color w:val="000000"/>
-          <w:sz w:val="24"/>
-          <w:szCs w:val="24"/>
-        </w:rPr>
-        <w:t>egistara</w:t>
+        <w:t>registara</w:t>
       </w:r>
       <w:proofErr w:type="spellEnd"/>
       <w:r>
@@ -9900,18 +9848,7 @@
           <w:sz w:val="24"/>
           <w:szCs w:val="24"/>
         </w:rPr>
-        <w:t>fu</w:t>
-      </w:r>
-      <w:r>
-        <w:rPr>
-          <w:rFonts w:ascii="Liberation Serif" w:hAnsi="Liberation Serif"/>
-          <w:b w:val="0"/>
-          <w:bCs w:val="0"/>
-          <w:color w:val="000000"/>
-          <w:sz w:val="24"/>
-          <w:szCs w:val="24"/>
-        </w:rPr>
-        <w:t>nkcije</w:t>
+        <w:t>funkcije</w:t>
       </w:r>
       <w:proofErr w:type="spellEnd"/>
       <w:r>
@@ -10619,18 +10556,7 @@
           <w:sz w:val="24"/>
           <w:szCs w:val="24"/>
         </w:rPr>
-        <w:t>sklo</w:t>
-      </w:r>
-      <w:r>
-        <w:rPr>
-          <w:rFonts w:ascii="Liberation Serif" w:hAnsi="Liberation Serif"/>
-          <w:b w:val="0"/>
-          <w:bCs w:val="0"/>
-          <w:color w:val="000000"/>
-          <w:sz w:val="24"/>
-          <w:szCs w:val="24"/>
-        </w:rPr>
-        <w:t>pova</w:t>
+        <w:t>sklopova</w:t>
       </w:r>
       <w:proofErr w:type="spellEnd"/>
       <w:r>
@@ -11434,18 +11360,7 @@
           <w:sz w:val="24"/>
           <w:szCs w:val="24"/>
         </w:rPr>
-        <w:t>pog</w:t>
-      </w:r>
-      <w:r>
-        <w:rPr>
-          <w:rFonts w:ascii="Liberation Serif" w:hAnsi="Liberation Serif"/>
-          <w:b w:val="0"/>
-          <w:bCs w:val="0"/>
-          <w:color w:val="000000"/>
-          <w:sz w:val="24"/>
-          <w:szCs w:val="24"/>
-        </w:rPr>
-        <w:t>reškom</w:t>
+        <w:t>pogreškom</w:t>
       </w:r>
       <w:proofErr w:type="spellEnd"/>
       <w:r>
@@ -11997,18 +11912,7 @@
           <w:sz w:val="24"/>
           <w:szCs w:val="24"/>
         </w:rPr>
-        <w:t>pro</w:t>
-      </w:r>
-      <w:r>
-        <w:rPr>
-          <w:rFonts w:ascii="Liberation Serif" w:hAnsi="Liberation Serif"/>
-          <w:b w:val="0"/>
-          <w:bCs w:val="0"/>
-          <w:color w:val="000000"/>
-          <w:sz w:val="24"/>
-          <w:szCs w:val="24"/>
-        </w:rPr>
-        <w:t>grami</w:t>
+        <w:t>programi</w:t>
       </w:r>
       <w:proofErr w:type="spellEnd"/>
       <w:r>
@@ -12671,18 +12575,7 @@
           <w:sz w:val="24"/>
           <w:szCs w:val="24"/>
         </w:rPr>
-        <w:t>rogram</w:t>
-      </w:r>
-      <w:r>
-        <w:rPr>
-          <w:rFonts w:ascii="Liberation Serif" w:hAnsi="Liberation Serif"/>
-          <w:b w:val="0"/>
-          <w:bCs w:val="0"/>
-          <w:color w:val="000000"/>
-          <w:sz w:val="24"/>
-          <w:szCs w:val="24"/>
-        </w:rPr>
-        <w:t>ima</w:t>
+        <w:t>rogramima</w:t>
       </w:r>
       <w:proofErr w:type="spellEnd"/>
       <w:r>
@@ -15388,18 +15281,7 @@
           <w:sz w:val="24"/>
           <w:szCs w:val="24"/>
         </w:rPr>
-        <w:t>izb</w:t>
-      </w:r>
-      <w:r>
-        <w:rPr>
-          <w:rFonts w:ascii="Liberation Serif" w:hAnsi="Liberation Serif"/>
-          <w:b w:val="0"/>
-          <w:bCs w:val="0"/>
-          <w:color w:val="000000"/>
-          <w:sz w:val="24"/>
-          <w:szCs w:val="24"/>
-        </w:rPr>
-        <w:t>ornik</w:t>
+        <w:t>izbornik</w:t>
       </w:r>
       <w:proofErr w:type="spellEnd"/>
       <w:r>
@@ -16031,17 +15913,17 @@
           <w:color w:val="000000"/>
           <w:sz w:val="20"/>
         </w:rPr>
-        <w:t xml:space="preserve"> u</w:t>
-      </w:r>
-      <w:proofErr w:type="spellStart"/>
-      <w:r>
-        <w:rPr>
-          <w:b w:val="0"/>
-          <w:bCs w:val="0"/>
-          <w:color w:val="000000"/>
-          <w:sz w:val="20"/>
-        </w:rPr>
-        <w:t>mjesto</w:t>
+        <w:t xml:space="preserve"> </w:t>
+      </w:r>
+      <w:proofErr w:type="spellStart"/>
+      <w:r>
+        <w:rPr>
+          <w:b w:val="0"/>
+          <w:bCs w:val="0"/>
+          <w:color w:val="000000"/>
+          <w:sz w:val="20"/>
+        </w:rPr>
+        <w:t>umjesto</w:t>
       </w:r>
       <w:proofErr w:type="spellEnd"/>
       <w:r>
@@ -16332,7 +16214,6 @@
           <w:sz w:val="20"/>
         </w:rPr>
       </w:pPr>
-      <w:bookmarkStart w:id="0" w:name="_GoBack"/>
       <w:r>
         <w:rPr>
           <w:b w:val="0"/>
@@ -16390,7 +16271,6 @@
           </wp:inline>
         </w:drawing>
       </w:r>
-      <w:bookmarkEnd w:id="0"/>
     </w:p>
     <w:p>
       <w:pPr>
@@ -18655,7 +18535,6 @@
     <w:rPr>
       <w:color w:val="000080"/>
       <w:u w:val="single"/>
-      <w:lang/>
     </w:rPr>
   </w:style>
   <w:style w:type="character" w:customStyle="1" w:styleId="NumberingSymbols">

</xml_diff>